<commit_message>
Mejoras. Arreglo de errores en modal create-edit
</commit_message>
<xml_diff>
--- a/Documentacion/Documentacion.docx
+++ b/Documentacion/Documentacion.docx
@@ -308,13 +308,15 @@
         <w:lastRenderedPageBreak/>
         <w:t>INDICE</w:t>
       </w:r>
-      <w:bookmarkStart w:id="1" w:name="_GoBack"/>
       <w:bookmarkEnd w:id="0"/>
-      <w:bookmarkEnd w:id="1"/>
     </w:p>
     <w:sdt>
       <w:sdtPr>
         <w:rPr>
+          <w:rFonts w:ascii="Arial" w:eastAsiaTheme="minorHAnsi" w:hAnsi="Arial" w:cstheme="minorBidi"/>
+          <w:color w:val="auto"/>
+          <w:sz w:val="22"/>
+          <w:szCs w:val="22"/>
           <w:lang w:val="es-ES"/>
         </w:rPr>
         <w:id w:val="-1568028218"/>
@@ -325,18 +327,17 @@
       </w:sdtPr>
       <w:sdtEndPr>
         <w:rPr>
-          <w:rFonts w:ascii="Arial" w:eastAsiaTheme="minorHAnsi" w:hAnsi="Arial" w:cstheme="minorBidi"/>
           <w:b/>
           <w:bCs/>
-          <w:color w:val="auto"/>
-          <w:sz w:val="22"/>
-          <w:szCs w:val="22"/>
         </w:rPr>
       </w:sdtEndPr>
       <w:sdtContent>
         <w:p>
           <w:pPr>
             <w:pStyle w:val="TtuloTDC"/>
+            <w:rPr>
+              <w:lang w:val="es-ES"/>
+            </w:rPr>
           </w:pPr>
           <w:r>
             <w:rPr>
@@ -344,6 +345,8 @@
             </w:rPr>
             <w:t>Tabla de contenido</w:t>
           </w:r>
+          <w:bookmarkStart w:id="1" w:name="_GoBack"/>
+          <w:bookmarkEnd w:id="1"/>
         </w:p>
         <w:p>
           <w:pPr>
@@ -24097,16 +24100,16 @@
         <w:noProof/>
       </w:rPr>
       <w:drawing>
-        <wp:anchor distT="0" distB="0" distL="114300" distR="114300" simplePos="0" relativeHeight="251658240" behindDoc="0" locked="0" layoutInCell="1" allowOverlap="1" wp14:anchorId="4C5CCB7C" wp14:editId="3B941D16">
+        <wp:anchor distT="0" distB="0" distL="114300" distR="114300" simplePos="0" relativeHeight="251658240" behindDoc="0" locked="0" layoutInCell="1" allowOverlap="1" wp14:anchorId="4C5CCB7C" wp14:editId="74551121">
           <wp:simplePos x="0" y="0"/>
           <wp:positionH relativeFrom="column">
-            <wp:posOffset>-684530</wp:posOffset>
+            <wp:posOffset>-680085</wp:posOffset>
           </wp:positionH>
           <wp:positionV relativeFrom="paragraph">
-            <wp:posOffset>-245110</wp:posOffset>
+            <wp:posOffset>-249555</wp:posOffset>
           </wp:positionV>
-          <wp:extent cx="1730375" cy="709295"/>
-          <wp:effectExtent l="0" t="0" r="0" b="0"/>
+          <wp:extent cx="1562100" cy="640080"/>
+          <wp:effectExtent l="0" t="0" r="0" b="7620"/>
           <wp:wrapSquare wrapText="bothSides"/>
           <wp:docPr id="4" name="Imagen 4"/>
           <wp:cNvGraphicFramePr>
@@ -24134,7 +24137,7 @@
                 <pic:spPr>
                   <a:xfrm>
                     <a:off x="0" y="0"/>
-                    <a:ext cx="1730375" cy="709295"/>
+                    <a:ext cx="1562100" cy="640080"/>
                   </a:xfrm>
                   <a:prstGeom prst="rect">
                     <a:avLst/>
@@ -27108,7 +27111,7 @@
 </file>
 
 <file path=customXml/itemProps1.xml><?xml version="1.0" encoding="utf-8"?>
-<ds:datastoreItem xmlns:ds="http://schemas.openxmlformats.org/officeDocument/2006/customXml" ds:itemID="{3B618E34-BAEA-410B-AAAF-B0397A54AF64}">
+<ds:datastoreItem xmlns:ds="http://schemas.openxmlformats.org/officeDocument/2006/customXml" ds:itemID="{53227D1A-4C4E-4B38-B746-F631DAE5F1CA}">
   <ds:schemaRefs>
     <ds:schemaRef ds:uri="http://schemas.openxmlformats.org/officeDocument/2006/bibliography"/>
   </ds:schemaRefs>

</xml_diff>